<commit_message>
Funciona con los archivos creados
</commit_message>
<xml_diff>
--- a/TPI/Informe/Informe.docx
+++ b/TPI/Informe/Informe.docx
@@ -260,25 +260,16 @@
       </w:r>
     </w:p>
     <w:p>
-      <w:pPr>
-        <w:jc w:val="both"/>
-      </w:pPr>
       <w:r>
         <w:t>La planificación agrícola en Argentina enfrenta actualmente una creciente complejidad, impulsada por la necesidad de tomar decisiones estratégicas sobre qué cultivos implantar, cómo organizarlos espacialmente dentro de las parcelas y cómo rotarlos a lo largo del tiempo. Estos procesos no pueden abordarse de manera aislada, ya que dependen de múltiples factores interrelacionados, como las propiedades del suelo, las condiciones climáticas, la disponibilidad hídrica y las interacciones entre cultivos sucesivos. A pesar de ello, en muchos casos las decisiones productivas aún se basan en la experiencia del productor o en recomendaciones estandarizadas, sin contemplar adecuadamente las particularidades de cada unidad productiva.</w:t>
       </w:r>
     </w:p>
     <w:p>
-      <w:pPr>
-        <w:jc w:val="both"/>
-      </w:pPr>
       <w:r>
         <w:t>Este enfoque empírico limita el aprovechamiento del potencial productivo y puede derivar en una gestión ineficiente de los recursos naturales, afectando la sostenibilidad a largo plazo de los sistemas agrícolas. Frente a esta situación, se vuelve necesario avanzar hacia estrategias de planificación basadas en datos, capaces de procesar y analizar simultáneamente una gran cantidad de variables para orientar la toma de decisiones de forma más precisa, adaptable y contextualizada.</w:t>
       </w:r>
     </w:p>
     <w:p>
-      <w:pPr>
-        <w:jc w:val="both"/>
-      </w:pPr>
       <w:r>
         <w:t xml:space="preserve">En este escenario, </w:t>
       </w:r>
@@ -290,17 +281,11 @@
       </w:r>
     </w:p>
     <w:p>
-      <w:pPr>
-        <w:jc w:val="both"/>
-      </w:pPr>
       <w:r>
         <w:t>Paralelamente, los avances recientes en machine learning han permitido construir modelos predictivos precisos basados en datos históricos, capaces de estimar el rendimiento, la eficiencia en el uso de recursos o el riesgo agronómico de distintas decisiones. La integración de estas dos herramientas —los algoritmos genéticos como método de optimización y el machine learning como motor de predicción— ofrece una oportunidad innovadora para generar soluciones precisas, dinámicas y adaptadas a las condiciones específicas de cada unidad productiva.</w:t>
       </w:r>
     </w:p>
     <w:p>
-      <w:pPr>
-        <w:jc w:val="both"/>
-      </w:pPr>
       <w:r>
         <w:t>Cabe señalar que, en el presente trabajo, se ha decidido acotar deliberadamente el alcance del modelo propuesto. En particular, se omiten variables relacionadas con la incidencia de enfermedades, la presencia de plagas y los niveles de contaminación ambiental o química. Esta decisión metodológica responde a la necesidad de abordar inicialmente la problemática desde una perspectiva simplificada, que permita focalizar el análisis en los aspectos estructurales de la planificación agrícola, tales como la selección de cultivos, la distribución espacial y temporal, y la consideración de factores geográficos y climáticos.</w:t>
       </w:r>
@@ -308,7 +293,6 @@
     <w:p/>
     <w:p>
       <w:pPr>
-        <w:jc w:val="both"/>
         <w:rPr>
           <w:b/>
           <w:bCs/>
@@ -323,9 +307,6 @@
       </w:r>
     </w:p>
     <w:p>
-      <w:pPr>
-        <w:jc w:val="both"/>
-      </w:pPr>
       <w:r>
         <w:t xml:space="preserve">En el contexto actual de la agricultura argentina, la planificación eficiente de la producción se ha vuelto una tarea cada vez más compleja. Esta planificación no solo abarca la selección de cultivos, sino también su disposición espacial dentro de las parcelas y su rotación temporal a lo largo de múltiples temporadas. Las decisiones en torno a estos aspectos deben considerar simultáneamente múltiples factores: las características del suelo, </w:t>
       </w:r>
@@ -337,9 +318,6 @@
       </w:r>
     </w:p>
     <w:p>
-      <w:pPr>
-        <w:jc w:val="both"/>
-      </w:pPr>
       <w:r>
         <w:t>Pese a esta complejidad, en muchos casos las decisiones agronómicas aún se toman basadas en la experiencia previa del productor o en recomendaciones técnicas generales que no logran captar las particularidades de cada parcela ni adaptarse dinámicamente a condiciones cambiantes. Esto puede derivar en una subutilización del potencial productivo, un manejo ineficiente de los recursos naturales (especialmente agua y nutrientes</w:t>
       </w:r>
@@ -350,15 +328,8 @@
         <w:t>) y una pérdida de sustentabilidad del sistema agropecuario a largo plazo.</w:t>
       </w:r>
     </w:p>
-    <w:p>
-      <w:pPr>
-        <w:jc w:val="both"/>
-      </w:pPr>
-    </w:p>
-    <w:p>
-      <w:pPr>
-        <w:jc w:val="both"/>
-      </w:pPr>
+    <w:p/>
+    <w:p>
       <w:r>
         <w:t>Me puedo explayar y va el contexto de c</w:t>
       </w:r>
@@ -369,14 +340,9 @@
         <w:t>mo llego al problema. Lo demás en introducción.</w:t>
       </w:r>
     </w:p>
-    <w:p>
-      <w:pPr>
-        <w:jc w:val="both"/>
-      </w:pPr>
-    </w:p>
-    <w:p>
-      <w:pPr>
-        <w:jc w:val="both"/>
+    <w:p/>
+    <w:p>
+      <w:pPr>
         <w:rPr>
           <w:b/>
           <w:bCs/>
@@ -391,52 +357,29 @@
       </w:r>
     </w:p>
     <w:p>
-      <w:pPr>
-        <w:jc w:val="both"/>
-      </w:pPr>
       <w:r>
         <w:t>En la actividad agrícola se toman muchas decisiones (¿qué cultivos sembrar? ¿dónde ubicar cada cultivo? ¿cuándo realizar la siembra y cosecha?), estas decisiones deben considerar múltiples factores como el tipo de suelo, el clima, la rotación de cultivos y la disponibilidad de agua. La falta de una estrategia óptima puede afectar negativamente el rendimiento, la sostenibilidad del suelo y la eficiencia en el uso de recursos. Estas variables están interrelacionadas entre sí, debido a esto y a la gran cantidad de combinaciones posibles, este problema constituye un sistema altamente complejo, por lo que se plantea abordarlo utilizando algoritmos genéticos apoyados en modelos de machine learning para encontrar soluciones óptimas o cercanas al óptimo.</w:t>
       </w:r>
     </w:p>
-    <w:p>
-      <w:pPr>
-        <w:jc w:val="both"/>
-      </w:pPr>
-    </w:p>
-    <w:p>
-      <w:pPr>
-        <w:jc w:val="both"/>
-      </w:pPr>
+    <w:p/>
+    <w:p>
       <w:r>
         <w:t>Mas resumido, en una pregunta directa.</w:t>
       </w:r>
     </w:p>
-    <w:p>
-      <w:pPr>
-        <w:jc w:val="both"/>
-      </w:pPr>
-    </w:p>
-    <w:p>
-      <w:pPr>
-        <w:jc w:val="both"/>
-      </w:pPr>
+    <w:p/>
+    <w:p>
       <w:r>
         <w:t>¿Cómo se puede mejorar la toma de decisiones en la agricultura?</w:t>
       </w:r>
     </w:p>
     <w:p>
-      <w:pPr>
-        <w:jc w:val="both"/>
-      </w:pPr>
       <w:r>
         <w:lastRenderedPageBreak/>
         <w:t>¿Se puede desarrollar algún método que permita tomar la mejor decisión frente a una gran cantidad de variables?</w:t>
       </w:r>
     </w:p>
     <w:p>
-      <w:pPr>
-        <w:jc w:val="both"/>
-      </w:pPr>
       <w:r>
         <w:t>¿</w:t>
       </w:r>
@@ -448,9 +391,6 @@
       </w:r>
     </w:p>
     <w:p>
-      <w:pPr>
-        <w:jc w:val="both"/>
-      </w:pPr>
       <w:r>
         <w:rPr>
           <w:u w:val="single"/>
@@ -468,7 +408,6 @@
           <w:ilvl w:val="0"/>
           <w:numId w:val="4"/>
         </w:numPr>
-        <w:jc w:val="both"/>
       </w:pPr>
       <w:r>
         <w:t>¿Cómo aplicar modelos de machine learning combinados con algoritmos genéticos para optimizar la planificación agrícola, considerando múltiples variables interdependientes como clima, suelo y rotación de cultivos?</w:t>
@@ -481,7 +420,6 @@
           <w:ilvl w:val="0"/>
           <w:numId w:val="4"/>
         </w:numPr>
-        <w:jc w:val="both"/>
       </w:pPr>
       <w:r>
         <w:t>¿De qué manera pueden integrarse algoritmos genéticos y técnicas de machine learning para asistir en la toma de decisiones agrícolas complejas, como la selección, disposición y rotación de cultivos?</w:t>
@@ -494,7 +432,6 @@
           <w:ilvl w:val="0"/>
           <w:numId w:val="4"/>
         </w:numPr>
-        <w:jc w:val="both"/>
       </w:pPr>
       <w:r>
         <w:t>¿Es posible desarrollar una herramienta computacional basada en algoritmos genéticos y machine learning que permita optimizar la planificación agrícola en función de variables edafoclimáticas y productivas?</w:t>
@@ -507,20 +444,14 @@
           <w:ilvl w:val="0"/>
           <w:numId w:val="4"/>
         </w:numPr>
-        <w:jc w:val="both"/>
       </w:pPr>
       <w:r>
         <w:t>¿Cómo pueden los algoritmos genéticos, apoyados en modelos de machine learning, contribuir a mejorar la eficiencia, sostenibilidad y productividad en la toma de decisiones sobre planificación agrícola?</w:t>
       </w:r>
     </w:p>
-    <w:p>
-      <w:pPr>
-        <w:jc w:val="both"/>
-      </w:pPr>
-    </w:p>
-    <w:p>
-      <w:pPr>
-        <w:jc w:val="both"/>
+    <w:p/>
+    <w:p>
+      <w:pPr>
         <w:rPr>
           <w:b/>
           <w:bCs/>
@@ -536,7 +467,6 @@
     </w:p>
     <w:p>
       <w:pPr>
-        <w:jc w:val="both"/>
         <w:rPr>
           <w:u w:val="single"/>
         </w:rPr>
@@ -549,17 +479,11 @@
       </w:r>
     </w:p>
     <w:p>
-      <w:pPr>
-        <w:jc w:val="both"/>
-      </w:pPr>
       <w:r>
         <w:t xml:space="preserve">Desarrollar un modelo de optimización para la planificación espacial y temporal de cultivos en parcelas agrícolas, utilizando algoritmos genéticos y técnicas de machine learning. </w:t>
       </w:r>
     </w:p>
     <w:p>
-      <w:pPr>
-        <w:jc w:val="both"/>
-      </w:pPr>
       <w:r>
         <w:t xml:space="preserve">Los </w:t>
       </w:r>
@@ -592,9 +516,6 @@
       </w:r>
     </w:p>
     <w:p>
-      <w:pPr>
-        <w:jc w:val="both"/>
-      </w:pPr>
       <w:r>
         <w:t>Se aplicarán algoritmos de</w:t>
       </w:r>
@@ -610,7 +531,6 @@
     </w:p>
     <w:p>
       <w:pPr>
-        <w:jc w:val="both"/>
         <w:rPr>
           <w:u w:val="single"/>
         </w:rPr>
@@ -629,7 +549,6 @@
           <w:ilvl w:val="0"/>
           <w:numId w:val="3"/>
         </w:numPr>
-        <w:jc w:val="both"/>
       </w:pPr>
       <w:r>
         <w:lastRenderedPageBreak/>
@@ -658,7 +577,6 @@
           <w:ilvl w:val="0"/>
           <w:numId w:val="3"/>
         </w:numPr>
-        <w:jc w:val="both"/>
       </w:pPr>
       <w:r>
         <w:t>Diseñar un modelo predictivo basado en machine learning que estime el rendimiento esperado de los cultivos bajo distintas combinaciones de condiciones climáticas y geográficas</w:t>
@@ -677,7 +595,6 @@
           <w:ilvl w:val="0"/>
           <w:numId w:val="3"/>
         </w:numPr>
-        <w:jc w:val="both"/>
       </w:pPr>
       <w:r>
         <w:t>Desarrollar</w:t>
@@ -699,7 +616,6 @@
           <w:ilvl w:val="0"/>
           <w:numId w:val="3"/>
         </w:numPr>
-        <w:jc w:val="both"/>
       </w:pPr>
       <w:r>
         <w:t>Desarrollar una aplicación de selección del terreno que indique los parámetros de dónde se realizará el cultivo (localidad, metros cuadrados y disposición del terreno).</w:t>
@@ -712,7 +628,6 @@
           <w:ilvl w:val="0"/>
           <w:numId w:val="3"/>
         </w:numPr>
-        <w:jc w:val="both"/>
       </w:pPr>
       <w:r>
         <w:t>Testear el modelo de optimización propuesto mediante simulaciones, evaluando su rendimiento, eficiencia y sostenibilidad agrícola.</w:t>
@@ -725,7 +640,6 @@
           <w:ilvl w:val="0"/>
           <w:numId w:val="3"/>
         </w:numPr>
-        <w:jc w:val="both"/>
       </w:pPr>
       <w:r>
         <w:t>Generar una herramienta de apoyo a la toma de decisiones que pueda ser utilizada por productores o técnicos agrícolas para planificar de forma óptima el uso de sus parcelas</w:t>
@@ -737,11 +651,7 @@
         <w:t>.</w:t>
       </w:r>
     </w:p>
-    <w:p>
-      <w:pPr>
-        <w:jc w:val="both"/>
-      </w:pPr>
-    </w:p>
+    <w:p/>
     <w:p>
       <w:pPr>
         <w:rPr>
@@ -1004,14 +914,914 @@
         </w:r>
       </w:hyperlink>
     </w:p>
+    <w:p/>
+    <w:p/>
+    <w:p/>
+    <w:p/>
+    <w:p/>
+    <w:p/>
+    <w:p/>
+    <w:p/>
+    <w:p/>
+    <w:p/>
+    <w:p/>
+    <w:p/>
+    <w:p/>
+    <w:p/>
+    <w:p/>
+    <w:p/>
+    <w:p/>
+    <w:p/>
+    <w:p/>
+    <w:p/>
+    <w:p/>
+    <w:p>
+      <w:pPr>
+        <w:pStyle w:val="Ttulo1"/>
+      </w:pPr>
+      <w:r>
+        <w:lastRenderedPageBreak/>
+        <w:t>Glosario:</w:t>
+      </w:r>
+    </w:p>
+    <w:p>
+      <w:r>
+        <w:rPr>
+          <w:b/>
+          <w:bCs/>
+        </w:rPr>
+        <w:t>Funciones sigmoides:</w:t>
+      </w:r>
+      <w:r>
+        <w:t xml:space="preserve"> </w:t>
+      </w:r>
+      <w:r>
+        <w:t>es una función matemática que transforma cualquier valor de entrada en un rango entre 0 y 1, produciendo una gráfica con forma de "S" característica.</w:t>
+      </w:r>
+      <w:r>
+        <w:rPr>
+          <w:rFonts w:ascii="Arial" w:hAnsi="Arial" w:cs="Arial"/>
+          <w:color w:val="EEF0FF"/>
+          <w:sz w:val="27"/>
+          <w:szCs w:val="27"/>
+          <w:shd w:val="clear" w:color="auto" w:fill="18191E"/>
+        </w:rPr>
+        <w:t xml:space="preserve"> </w:t>
+      </w:r>
+      <w:r>
+        <w:t>Se usa comúnmente en redes neuronales artificiales como función de activación, para introducir no linealidad y convertir los valores de salida en probabilidades, así como en algoritmos de machine learning para tareas como la regresión logística y la clasificación binaria. </w:t>
+      </w:r>
+    </w:p>
+    <w:p>
+      <w:r>
+        <w:rPr>
+          <w:b/>
+          <w:bCs/>
+        </w:rPr>
+        <w:t>Tangente hiperbólica:</w:t>
+      </w:r>
+      <w:r>
+        <w:t xml:space="preserve"> función </w:t>
+      </w:r>
+      <w:r>
+        <w:t>matemática utilizada como función de activación en redes neuronales, incluyendo las LSTM. Convierte cualquier valor real en un número entre -1 y 1, lo que permite normalizar la información y modelar relaciones no lineales. Su principal ventaja es que, a diferencia de la función sigmoide que solo devuelve valores positivos, la tangente hiperbólica produce salidas centradas en cero, lo que facilita la propagación de gradientes y contribuye a que las celdas de memoria de la LSTM puedan representar incrementos o decrementos en la información de manera más equilibrada.</w:t>
+      </w:r>
+    </w:p>
+    <w:p>
+      <w:pPr>
+        <w:pStyle w:val="Ttulo1"/>
+      </w:pPr>
+      <w:r>
+        <w:t>Marco teórico:</w:t>
+      </w:r>
+    </w:p>
+    <w:p>
+      <w:r>
+        <w:t>Los algoritmos genéticos serán utilizados para explorar combinaciones óptimas de cultivos, ubicaciones, tiempo de siembre y cosecha, evaluando cada una con una función fitness que puede, por</w:t>
+      </w:r>
+      <w:r>
+        <w:t xml:space="preserve"> </w:t>
+      </w:r>
+      <w:r>
+        <w:t>ejemplo, maximizar el rendimiento esperado y mejorar la rotación, entre otras cosas.</w:t>
+      </w:r>
+    </w:p>
+    <w:p>
+      <w:r>
+        <w:t>Además, s</w:t>
+      </w:r>
+      <w:r>
+        <w:t>e aplicarán algoritmos de machine learning para predecir el rendimiento esperado dado un conjunto</w:t>
+      </w:r>
+      <w:r>
+        <w:t xml:space="preserve"> </w:t>
+      </w:r>
+      <w:r>
+        <w:t>de condiciones iniciales basándose en los datos obtenidos de experiencias previas. Este modelo se</w:t>
+      </w:r>
+      <w:r>
+        <w:t xml:space="preserve"> </w:t>
+      </w:r>
+      <w:r>
+        <w:t>integraría como parte de la función fitness del algoritmo genétic</w:t>
+      </w:r>
+      <w:r>
+        <w:t>o. En nuestro caso, los algoritmos de Machine Learning utilizados son redes neuronales Long Short-</w:t>
+      </w:r>
+      <w:proofErr w:type="spellStart"/>
+      <w:r>
+        <w:t>Term</w:t>
+      </w:r>
+      <w:proofErr w:type="spellEnd"/>
+      <w:r>
+        <w:t xml:space="preserve"> </w:t>
+      </w:r>
+      <w:proofErr w:type="spellStart"/>
+      <w:r>
+        <w:t>Memory</w:t>
+      </w:r>
+      <w:proofErr w:type="spellEnd"/>
+      <w:r>
+        <w:t xml:space="preserve"> (LSTM) y </w:t>
+      </w:r>
+      <w:proofErr w:type="spellStart"/>
+      <w:r>
+        <w:t>Gradient</w:t>
+      </w:r>
+      <w:proofErr w:type="spellEnd"/>
+      <w:r>
+        <w:t xml:space="preserve"> </w:t>
+      </w:r>
+      <w:proofErr w:type="spellStart"/>
+      <w:r>
+        <w:t>Boosting</w:t>
+      </w:r>
+      <w:proofErr w:type="spellEnd"/>
+      <w:r>
+        <w:t xml:space="preserve"> </w:t>
+      </w:r>
+      <w:proofErr w:type="spellStart"/>
+      <w:r>
+        <w:t>Regression</w:t>
+      </w:r>
+      <w:proofErr w:type="spellEnd"/>
+      <w:r>
+        <w:t xml:space="preserve"> (GBM).</w:t>
+      </w:r>
+    </w:p>
+    <w:p>
+      <w:pPr>
+        <w:pStyle w:val="Ttulo2"/>
+      </w:pPr>
+      <w:r>
+        <w:t>AG</w:t>
+      </w:r>
+    </w:p>
+    <w:p>
+      <w:r>
+        <w:t xml:space="preserve">Los </w:t>
+      </w:r>
+      <w:r>
+        <w:rPr>
+          <w:b/>
+          <w:bCs/>
+        </w:rPr>
+        <w:t>algoritmos genéticos (AG)</w:t>
+      </w:r>
+      <w:r>
+        <w:t xml:space="preserve"> son una técnica de optimización y búsqueda inspirada en los principios de la </w:t>
+      </w:r>
+      <w:r>
+        <w:rPr>
+          <w:b/>
+          <w:bCs/>
+        </w:rPr>
+        <w:t>evolución natural y la genética</w:t>
+      </w:r>
+      <w:r>
+        <w:t xml:space="preserve">. Introducidos por John </w:t>
+      </w:r>
+      <w:proofErr w:type="spellStart"/>
+      <w:r>
+        <w:t>Holland</w:t>
+      </w:r>
+      <w:proofErr w:type="spellEnd"/>
+      <w:r>
+        <w:t xml:space="preserve"> en la década de 1970, los AG forman parte del paradigma de la </w:t>
+      </w:r>
+      <w:r>
+        <w:rPr>
+          <w:b/>
+          <w:bCs/>
+        </w:rPr>
+        <w:t>computación evolutiva</w:t>
+      </w:r>
+      <w:r>
+        <w:t>, que busca resolver problemas complejos explorando iterativamente un espacio de soluciones mediante mecanismos inspirados en la selección natural, la recombinación y la mutación.</w:t>
+      </w:r>
+    </w:p>
+    <w:p>
+      <w:r>
+        <w:t xml:space="preserve">En esencia, un algoritmo genético trabaja sobre una </w:t>
+      </w:r>
+      <w:r>
+        <w:rPr>
+          <w:b/>
+          <w:bCs/>
+        </w:rPr>
+        <w:t>población de individuos</w:t>
+      </w:r>
+      <w:r>
+        <w:t xml:space="preserve">, donde cada individuo representa una </w:t>
+      </w:r>
+      <w:r>
+        <w:rPr>
+          <w:b/>
+          <w:bCs/>
+        </w:rPr>
+        <w:t>solución candidata</w:t>
+      </w:r>
+      <w:r>
+        <w:t xml:space="preserve"> al problema a resolver. Esta representación generalmente se codifica mediante estructuras discretas, como cadenas binarias, enteros o vectores de parámetros, denominadas </w:t>
+      </w:r>
+      <w:r>
+        <w:rPr>
+          <w:b/>
+          <w:bCs/>
+        </w:rPr>
+        <w:t>cromosomas</w:t>
+      </w:r>
+      <w:r>
+        <w:t xml:space="preserve">. La calidad de </w:t>
+      </w:r>
+      <w:r>
+        <w:lastRenderedPageBreak/>
+        <w:t xml:space="preserve">cada individuo se evalúa mediante una </w:t>
+      </w:r>
+      <w:r>
+        <w:rPr>
+          <w:b/>
+          <w:bCs/>
+        </w:rPr>
+        <w:t>función de aptitud</w:t>
+      </w:r>
+      <w:r>
+        <w:t xml:space="preserve"> o </w:t>
+      </w:r>
+      <w:r>
+        <w:rPr>
+          <w:i/>
+          <w:iCs/>
+        </w:rPr>
+        <w:t>fitness</w:t>
+      </w:r>
+      <w:r>
+        <w:t>, que cuantifica qué tan buena es la solución con respecto al objetivo planteado.</w:t>
+      </w:r>
+    </w:p>
+    <w:p>
+      <w:r>
+        <w:t>El ciclo básico de un algoritmo genético consiste en los siguientes pasos:</w:t>
+      </w:r>
+    </w:p>
     <w:p>
       <w:pPr>
         <w:pStyle w:val="Prrafodelista"/>
         <w:numPr>
           <w:ilvl w:val="0"/>
-          <w:numId w:val="1"/>
-        </w:numPr>
-      </w:pPr>
+          <w:numId w:val="10"/>
+        </w:numPr>
+      </w:pPr>
+      <w:r>
+        <w:rPr>
+          <w:b/>
+          <w:bCs/>
+        </w:rPr>
+        <w:t>Inicialización:</w:t>
+      </w:r>
+      <w:r>
+        <w:t xml:space="preserve"> se genera una población inicial de manera aleatoria o basada en heurísticas, asegurando diversidad suficiente para explorar el espacio de soluciones.</w:t>
+      </w:r>
+    </w:p>
+    <w:p>
+      <w:pPr>
+        <w:pStyle w:val="Prrafodelista"/>
+        <w:numPr>
+          <w:ilvl w:val="0"/>
+          <w:numId w:val="10"/>
+        </w:numPr>
+      </w:pPr>
+      <w:r>
+        <w:rPr>
+          <w:b/>
+          <w:bCs/>
+        </w:rPr>
+        <w:t>Evaluación:</w:t>
+      </w:r>
+      <w:r>
+        <w:t xml:space="preserve"> cada individuo se evalúa mediante la función de aptitud, asignándole un valor que refleja su desempeño relativo.</w:t>
+      </w:r>
+    </w:p>
+    <w:p>
+      <w:pPr>
+        <w:pStyle w:val="Prrafodelista"/>
+        <w:numPr>
+          <w:ilvl w:val="0"/>
+          <w:numId w:val="10"/>
+        </w:numPr>
+      </w:pPr>
+      <w:r>
+        <w:rPr>
+          <w:b/>
+          <w:bCs/>
+        </w:rPr>
+        <w:t>Selección:</w:t>
+      </w:r>
+      <w:r>
+        <w:t xml:space="preserve"> se eligen los individuos que participarán en la generación siguiente. Los métodos más comunes incluyen la </w:t>
+      </w:r>
+      <w:r>
+        <w:rPr>
+          <w:b/>
+          <w:bCs/>
+        </w:rPr>
+        <w:t>ruleta</w:t>
+      </w:r>
+      <w:r>
+        <w:t xml:space="preserve"> y</w:t>
+      </w:r>
+      <w:r>
+        <w:t xml:space="preserve"> el </w:t>
+      </w:r>
+      <w:r>
+        <w:rPr>
+          <w:b/>
+          <w:bCs/>
+        </w:rPr>
+        <w:t>torneo</w:t>
+      </w:r>
+      <w:r>
+        <w:t>, todos orientados a favorecer la supervivencia de los individuos más aptos mientras se mantiene diversidad genética.</w:t>
+      </w:r>
+    </w:p>
+    <w:p>
+      <w:pPr>
+        <w:pStyle w:val="Prrafodelista"/>
+        <w:numPr>
+          <w:ilvl w:val="0"/>
+          <w:numId w:val="10"/>
+        </w:numPr>
+      </w:pPr>
+      <w:r>
+        <w:rPr>
+          <w:b/>
+          <w:bCs/>
+        </w:rPr>
+        <w:t>Reproducción (crossover o recombinación):</w:t>
+      </w:r>
+      <w:r>
+        <w:t xml:space="preserve"> pares de individuos seleccionados combinan sus cromosomas para generar descendencia. Esta operación permite </w:t>
+      </w:r>
+      <w:r>
+        <w:rPr>
+          <w:b/>
+          <w:bCs/>
+        </w:rPr>
+        <w:t>intercambiar información genética</w:t>
+      </w:r>
+      <w:r>
+        <w:t xml:space="preserve"> entre soluciones y explorar nuevas regiones del espacio de búsqueda.</w:t>
+      </w:r>
+    </w:p>
+    <w:p>
+      <w:pPr>
+        <w:pStyle w:val="Prrafodelista"/>
+        <w:numPr>
+          <w:ilvl w:val="0"/>
+          <w:numId w:val="10"/>
+        </w:numPr>
+      </w:pPr>
+      <w:r>
+        <w:rPr>
+          <w:b/>
+          <w:bCs/>
+        </w:rPr>
+        <w:t>Mutación:</w:t>
+      </w:r>
+      <w:r>
+        <w:t xml:space="preserve"> se aplican cambios aleatorios a algunos genes de la descendencia, introduciendo </w:t>
+      </w:r>
+      <w:r>
+        <w:rPr>
+          <w:b/>
+          <w:bCs/>
+        </w:rPr>
+        <w:t>variabilidad y exploración</w:t>
+      </w:r>
+      <w:r>
+        <w:t xml:space="preserve"> adicional que ayuda a evitar óptimos locales.</w:t>
+      </w:r>
+    </w:p>
+    <w:p>
+      <w:pPr>
+        <w:pStyle w:val="Prrafodelista"/>
+        <w:numPr>
+          <w:ilvl w:val="0"/>
+          <w:numId w:val="10"/>
+        </w:numPr>
+      </w:pPr>
+      <w:r>
+        <w:rPr>
+          <w:b/>
+          <w:bCs/>
+        </w:rPr>
+        <w:t>Reemplazo:</w:t>
+      </w:r>
+      <w:r>
+        <w:t xml:space="preserve"> la nueva generación sustituye total o parcialmente a la anterior, y el ciclo se repite hasta que se cumple un criterio de convergencia, como un número máximo de generaciones o una solución que alcanza un valor de aptitud satisfactorio.</w:t>
+      </w:r>
+    </w:p>
+    <w:p>
+      <w:r>
+        <w:t xml:space="preserve">Una característica clave de los AG es su </w:t>
+      </w:r>
+      <w:r>
+        <w:rPr>
+          <w:b/>
+          <w:bCs/>
+        </w:rPr>
+        <w:t>capacidad de explorar espacios de soluciones altamente complejos y no lineales</w:t>
+      </w:r>
+      <w:r>
+        <w:t xml:space="preserve"> sin requerir derivadas ni información explícita de la función objetivo. Esto los hace especialmente útiles en problemas donde las relaciones entre variables son inciertas, discontinuas o multidimensionales, como la optimización de rutas, el diseño de sistemas complejos, la selección de características en aprendizaje automático o la planificación agrícola.</w:t>
+      </w:r>
+    </w:p>
+    <w:p>
+      <w:r>
+        <w:t xml:space="preserve">Además, los algoritmos genéticos permiten incorporar estrategias como </w:t>
+      </w:r>
+      <w:r>
+        <w:rPr>
+          <w:b/>
+          <w:bCs/>
+        </w:rPr>
+        <w:t>elitismo</w:t>
+      </w:r>
+      <w:r>
+        <w:t>, donde los individuos más aptos se preservan de generación en generación, aumentando la probabilidad de conservar soluciones de alta calidad. Esta flexibilidad, combinada con su naturaleza estocástica, convierte a los AG en una herramienta poderosa para la resolución de problemas de optimización global en contextos donde métodos tradicionales basados en gradientes o búsqueda exhaustiva serían inviables.</w:t>
+      </w:r>
+    </w:p>
+    <w:p>
+      <w:pPr>
+        <w:pStyle w:val="Ttulo2"/>
+      </w:pPr>
+      <w:r>
+        <w:t>LSTM</w:t>
+      </w:r>
+    </w:p>
+    <w:p>
+      <w:r>
+        <w:t xml:space="preserve">Las redes neuronales recurrentes (RNN, por sus siglas en inglés) constituyen una clase de modelos diseñados específicamente para trabajar con datos secuenciales, como series temporales, lenguaje natural o señales biológicas. Sin embargo, las RNN tradicionales presentan limitaciones importantes al intentar capturar dependencias de </w:t>
+      </w:r>
+      <w:r>
+        <w:lastRenderedPageBreak/>
+        <w:t>largo plazo debido al problema del desvanecimiento o explosión del gradiente</w:t>
+      </w:r>
+      <w:r>
+        <w:t xml:space="preserve"> (</w:t>
+      </w:r>
+      <w:proofErr w:type="spellStart"/>
+      <w:r>
+        <w:t>Gradient</w:t>
+      </w:r>
+      <w:proofErr w:type="spellEnd"/>
+      <w:r>
+        <w:t xml:space="preserve"> </w:t>
+      </w:r>
+      <w:proofErr w:type="spellStart"/>
+      <w:r>
+        <w:t>Boosting</w:t>
+      </w:r>
+      <w:proofErr w:type="spellEnd"/>
+      <w:r>
+        <w:t>)</w:t>
+      </w:r>
+      <w:r>
+        <w:t xml:space="preserve"> durante el entrenamiento. Para superar estas dificultades, </w:t>
+      </w:r>
+      <w:proofErr w:type="spellStart"/>
+      <w:r>
+        <w:t>Hochreiter</w:t>
+      </w:r>
+      <w:proofErr w:type="spellEnd"/>
+      <w:r>
+        <w:t xml:space="preserve"> y </w:t>
+      </w:r>
+      <w:proofErr w:type="spellStart"/>
+      <w:r>
+        <w:t>Schmidhuber</w:t>
+      </w:r>
+      <w:proofErr w:type="spellEnd"/>
+      <w:r>
+        <w:t xml:space="preserve"> (1997) propusieron la arquitectura Long Short-</w:t>
+      </w:r>
+      <w:proofErr w:type="spellStart"/>
+      <w:r>
+        <w:t>Term</w:t>
+      </w:r>
+      <w:proofErr w:type="spellEnd"/>
+      <w:r>
+        <w:t xml:space="preserve"> </w:t>
+      </w:r>
+      <w:proofErr w:type="spellStart"/>
+      <w:r>
+        <w:t>Memory</w:t>
+      </w:r>
+      <w:proofErr w:type="spellEnd"/>
+      <w:r>
+        <w:t xml:space="preserve"> (LSTM), que ha demostrado ser especialmente efectiva en el modelado de secuencias complejas.</w:t>
+      </w:r>
+    </w:p>
+    <w:p>
+      <w:r>
+        <w:t>Las redes LSTM incorporan una estructura de celdas de memoria que permiten almacenar y transmitir información relevante a lo largo de la secuencia, regulando explícitamente qué información se conserva y cuál se descarta. Esto se logra mediante tres compuertas principales:</w:t>
+      </w:r>
+    </w:p>
+    <w:p>
+      <w:pPr>
+        <w:numPr>
+          <w:ilvl w:val="0"/>
+          <w:numId w:val="5"/>
+        </w:numPr>
+      </w:pPr>
+      <w:r>
+        <w:rPr>
+          <w:b/>
+          <w:bCs/>
+        </w:rPr>
+        <w:t>Compuerta de entrada (input gate):</w:t>
+      </w:r>
+      <w:r>
+        <w:t xml:space="preserve"> controla qué información nueva debe incorporarse a la celda de memoria.</w:t>
+      </w:r>
+    </w:p>
+    <w:p>
+      <w:pPr>
+        <w:numPr>
+          <w:ilvl w:val="0"/>
+          <w:numId w:val="5"/>
+        </w:numPr>
+      </w:pPr>
+      <w:r>
+        <w:rPr>
+          <w:b/>
+          <w:bCs/>
+        </w:rPr>
+        <w:t>Compuerta de olvido (</w:t>
+      </w:r>
+      <w:proofErr w:type="spellStart"/>
+      <w:r>
+        <w:rPr>
+          <w:b/>
+          <w:bCs/>
+        </w:rPr>
+        <w:t>forget</w:t>
+      </w:r>
+      <w:proofErr w:type="spellEnd"/>
+      <w:r>
+        <w:rPr>
+          <w:b/>
+          <w:bCs/>
+        </w:rPr>
+        <w:t xml:space="preserve"> gate):</w:t>
+      </w:r>
+      <w:r>
+        <w:t xml:space="preserve"> determina qué fracción de la información previamente almacenada se debe descartar.</w:t>
+      </w:r>
+    </w:p>
+    <w:p>
+      <w:pPr>
+        <w:numPr>
+          <w:ilvl w:val="0"/>
+          <w:numId w:val="5"/>
+        </w:numPr>
+      </w:pPr>
+      <w:r>
+        <w:rPr>
+          <w:b/>
+          <w:bCs/>
+        </w:rPr>
+        <w:t>Compuerta de salida (output gate):</w:t>
+      </w:r>
+      <w:r>
+        <w:t xml:space="preserve"> regula qué información de la celda se utilizará para generar la salida en el paso actual.</w:t>
+      </w:r>
+    </w:p>
+    <w:p>
+      <w:r>
+        <w:t>Matemáticamente, estas compuertas se implementan como funciones sigmoides y tangentes hiperbólicas que actúan sobre los vectores de entrada y el estado oculto, permitiendo una modulación adaptativa del flujo de información.</w:t>
+      </w:r>
+    </w:p>
+    <w:p>
+      <w:r>
+        <w:t>La principal ventaja de las LSTM es su capacidad de capturar dependencias a largo plazo en series temporales, sin que el gradiente se desvanezca de forma crítica. Esto las convierte en modelos muy utilizados en tareas como:</w:t>
+      </w:r>
+    </w:p>
+    <w:p>
+      <w:pPr>
+        <w:numPr>
+          <w:ilvl w:val="0"/>
+          <w:numId w:val="6"/>
+        </w:numPr>
+      </w:pPr>
+      <w:r>
+        <w:t>Predicción de series temporales (ej. variables climáticas, financieras, agrícolas).</w:t>
+      </w:r>
+    </w:p>
+    <w:p>
+      <w:pPr>
+        <w:numPr>
+          <w:ilvl w:val="0"/>
+          <w:numId w:val="6"/>
+        </w:numPr>
+      </w:pPr>
+      <w:r>
+        <w:t>Traducción automática y procesamiento de lenguaje natural.</w:t>
+      </w:r>
+    </w:p>
+    <w:p>
+      <w:pPr>
+        <w:numPr>
+          <w:ilvl w:val="0"/>
+          <w:numId w:val="6"/>
+        </w:numPr>
+      </w:pPr>
+      <w:r>
+        <w:t>Reconocimiento de voz y señales biomédicas.</w:t>
+      </w:r>
+    </w:p>
+    <w:p>
+      <w:r>
+        <w:t>En el contexto de predicción climática y agrícola, las LSTM resultan particularmente valiosas, ya que permiten modelar patrones estacionales y dependencias interanuales, incorporando tanto la variabilidad de corto plazo como las tendencias de largo plazo de las variables ambientales.</w:t>
+      </w:r>
+    </w:p>
+    <w:p/>
+    <w:p>
+      <w:pPr>
+        <w:pStyle w:val="Ttulo1"/>
+      </w:pPr>
+      <w:r>
+        <w:t>GBR</w:t>
+      </w:r>
+    </w:p>
+    <w:p>
+      <w:r>
+        <w:t xml:space="preserve">El </w:t>
+      </w:r>
+      <w:proofErr w:type="spellStart"/>
+      <w:r>
+        <w:t>Gradient</w:t>
+      </w:r>
+      <w:proofErr w:type="spellEnd"/>
+      <w:r>
+        <w:t xml:space="preserve"> </w:t>
+      </w:r>
+      <w:proofErr w:type="spellStart"/>
+      <w:r>
+        <w:t>Boosting</w:t>
+      </w:r>
+      <w:proofErr w:type="spellEnd"/>
+      <w:r>
+        <w:t xml:space="preserve"> </w:t>
+      </w:r>
+      <w:proofErr w:type="spellStart"/>
+      <w:r>
+        <w:t>Regression</w:t>
+      </w:r>
+      <w:proofErr w:type="spellEnd"/>
+      <w:r>
+        <w:t xml:space="preserve"> (GBR) es un algoritmo de aprendizaje supervisado basado en la técnica de </w:t>
+      </w:r>
+      <w:proofErr w:type="spellStart"/>
+      <w:r>
+        <w:rPr>
+          <w:i/>
+          <w:iCs/>
+        </w:rPr>
+        <w:t>boosting</w:t>
+      </w:r>
+      <w:proofErr w:type="spellEnd"/>
+      <w:r>
+        <w:t xml:space="preserve">, introducida por Friedman (2001). El </w:t>
+      </w:r>
+      <w:proofErr w:type="spellStart"/>
+      <w:r>
+        <w:t>boosting</w:t>
+      </w:r>
+      <w:proofErr w:type="spellEnd"/>
+      <w:r>
+        <w:t xml:space="preserve"> es una estrategia de ensamblado que consiste en construir un modelo fuerte combinando secuencialmente múltiples modelos débiles, generalmente árboles de decisión de baja profundidad.</w:t>
+      </w:r>
+    </w:p>
+    <w:p>
+      <w:r>
+        <w:lastRenderedPageBreak/>
+        <w:t xml:space="preserve">La idea central del </w:t>
+      </w:r>
+      <w:proofErr w:type="spellStart"/>
+      <w:r>
+        <w:t>Gradient</w:t>
+      </w:r>
+      <w:proofErr w:type="spellEnd"/>
+      <w:r>
+        <w:t xml:space="preserve"> </w:t>
+      </w:r>
+      <w:proofErr w:type="spellStart"/>
+      <w:r>
+        <w:t>Boosting</w:t>
+      </w:r>
+      <w:proofErr w:type="spellEnd"/>
+      <w:r>
+        <w:t xml:space="preserve"> es ajustar iterativamente nuevos modelos a los residuos del modelo anterior, de manera que cada paso corrige los errores cometidos previamente. El procedimiento general puede resumirse en los siguientes pasos:</w:t>
+      </w:r>
+    </w:p>
+    <w:p>
+      <w:pPr>
+        <w:numPr>
+          <w:ilvl w:val="0"/>
+          <w:numId w:val="7"/>
+        </w:numPr>
+      </w:pPr>
+      <w:r>
+        <w:t>Se entrena un modelo inicial (por ejemplo, un árbol de decisión poco profundo).</w:t>
+      </w:r>
+    </w:p>
+    <w:p>
+      <w:pPr>
+        <w:numPr>
+          <w:ilvl w:val="0"/>
+          <w:numId w:val="7"/>
+        </w:numPr>
+      </w:pPr>
+      <w:r>
+        <w:t>Se calculan los residuos (errores) de las predicciones respecto a los valores reales.</w:t>
+      </w:r>
+    </w:p>
+    <w:p>
+      <w:pPr>
+        <w:numPr>
+          <w:ilvl w:val="0"/>
+          <w:numId w:val="7"/>
+        </w:numPr>
+      </w:pPr>
+      <w:r>
+        <w:t>Se entrena un nuevo modelo para predecir esos residuos.</w:t>
+      </w:r>
+    </w:p>
+    <w:p>
+      <w:pPr>
+        <w:numPr>
+          <w:ilvl w:val="0"/>
+          <w:numId w:val="7"/>
+        </w:numPr>
+      </w:pPr>
+      <w:r>
+        <w:t>El nuevo modelo se combina con los anteriores mediante una tasa de aprendizaje (</w:t>
+      </w:r>
+      <w:r>
+        <w:rPr>
+          <w:i/>
+          <w:iCs/>
+        </w:rPr>
+        <w:t xml:space="preserve">learning </w:t>
+      </w:r>
+      <w:proofErr w:type="spellStart"/>
+      <w:r>
+        <w:rPr>
+          <w:i/>
+          <w:iCs/>
+        </w:rPr>
+        <w:t>rate</w:t>
+      </w:r>
+      <w:proofErr w:type="spellEnd"/>
+      <w:r>
+        <w:t>) que controla la contribución de cada estimador.</w:t>
+      </w:r>
+    </w:p>
+    <w:p>
+      <w:pPr>
+        <w:numPr>
+          <w:ilvl w:val="0"/>
+          <w:numId w:val="7"/>
+        </w:numPr>
+      </w:pPr>
+      <w:r>
+        <w:t>El proceso se repite iterativamente hasta alcanzar un número predefinido de iteraciones o hasta que el error converja.</w:t>
+      </w:r>
+    </w:p>
+    <w:p>
+      <w:r>
+        <w:t>El término “</w:t>
+      </w:r>
+      <w:proofErr w:type="spellStart"/>
+      <w:r>
+        <w:t>gradient</w:t>
+      </w:r>
+      <w:proofErr w:type="spellEnd"/>
+      <w:r>
+        <w:t xml:space="preserve">” en </w:t>
+      </w:r>
+      <w:proofErr w:type="spellStart"/>
+      <w:r>
+        <w:t>Gradient</w:t>
+      </w:r>
+      <w:proofErr w:type="spellEnd"/>
+      <w:r>
+        <w:t xml:space="preserve"> </w:t>
+      </w:r>
+      <w:proofErr w:type="spellStart"/>
+      <w:r>
+        <w:t>Boosting</w:t>
+      </w:r>
+      <w:proofErr w:type="spellEnd"/>
+      <w:r>
+        <w:t xml:space="preserve"> proviene de que, en lugar de ajustar los modelos directamente a los residuos, la optimización se formula como un descenso por gradiente sobre una función de pérdida arbitraria (por ejemplo, error cuadrático medio en regresión). Esto hace que el método sea altamente flexible y aplicable a una amplia variedad de problemas de regresión y clasificación.</w:t>
+      </w:r>
+    </w:p>
+    <w:p>
+      <w:r>
+        <w:t>Las principales características del GBR son:</w:t>
+      </w:r>
+    </w:p>
+    <w:p>
+      <w:pPr>
+        <w:numPr>
+          <w:ilvl w:val="0"/>
+          <w:numId w:val="8"/>
+        </w:numPr>
+      </w:pPr>
+      <w:r>
+        <w:t xml:space="preserve">Alta capacidad predictiva, incluso en escenarios con </w:t>
+      </w:r>
+      <w:r>
+        <w:rPr>
+          <w:b/>
+          <w:bCs/>
+        </w:rPr>
+        <w:t>relaciones no lineales</w:t>
+      </w:r>
+      <w:r>
+        <w:t xml:space="preserve"> complejas.</w:t>
+      </w:r>
+    </w:p>
+    <w:p>
+      <w:pPr>
+        <w:numPr>
+          <w:ilvl w:val="0"/>
+          <w:numId w:val="8"/>
+        </w:numPr>
+      </w:pPr>
+      <w:r>
+        <w:t>Manejo eficiente de variables heterogéneas (numéricas y categóricas).</w:t>
+      </w:r>
+    </w:p>
+    <w:p>
+      <w:pPr>
+        <w:numPr>
+          <w:ilvl w:val="0"/>
+          <w:numId w:val="8"/>
+        </w:numPr>
+      </w:pPr>
+      <w:r>
+        <w:t xml:space="preserve">Posibilidad de ajustar </w:t>
+      </w:r>
+      <w:proofErr w:type="spellStart"/>
+      <w:r>
+        <w:t>hiperparámetros</w:t>
+      </w:r>
+      <w:proofErr w:type="spellEnd"/>
+      <w:r>
+        <w:t xml:space="preserve"> como el número de árboles, la profundidad máxima, la tasa de aprendizaje y la función de pérdida.</w:t>
+      </w:r>
+    </w:p>
+    <w:p>
+      <w:r>
+        <w:t xml:space="preserve">En aplicaciones agrícolas y climáticas, el GBR ha demostrado gran efectividad para modelar relaciones no lineales entre variables ambientales y rendimientos productivos, complementando a modelos más secuenciales como las LSTM. Por ejemplo, puede ser utilizado para estimar el rendimiento esperado de un cultivo en función de variables agregadas como temperatura, precipitación acumulada, humedad relativa o </w:t>
+      </w:r>
+      <w:r>
+        <w:t>velocidad de los vientos</w:t>
+      </w:r>
+      <w:r>
+        <w:t>.</w:t>
+      </w:r>
+    </w:p>
+    <w:p/>
+    <w:p/>
+    <w:p/>
+    <w:p>
+      <w:r>
+        <w:br/>
+      </w:r>
     </w:p>
     <w:sectPr>
       <w:pgSz w:w="11906" w:h="16838"/>
@@ -1076,6 +1886,205 @@
 <file path=word/numbering.xml><?xml version="1.0" encoding="utf-8"?>
 <w:numbering xmlns:wpc="http://schemas.microsoft.com/office/word/2010/wordprocessingCanvas" xmlns:cx="http://schemas.microsoft.com/office/drawing/2014/chartex" xmlns:cx1="http://schemas.microsoft.com/office/drawing/2015/9/8/chartex" xmlns:cx2="http://schemas.microsoft.com/office/drawing/2015/10/21/chartex" xmlns:cx3="http://schemas.microsoft.com/office/drawing/2016/5/9/chartex" xmlns:cx4="http://schemas.microsoft.com/office/drawing/2016/5/10/chartex" xmlns:cx5="http://schemas.microsoft.com/office/drawing/2016/5/11/chartex" xmlns:cx6="http://schemas.microsoft.com/office/drawing/2016/5/12/chartex" xmlns:cx7="http://schemas.microsoft.com/office/drawing/2016/5/13/chartex" xmlns:cx8="http://schemas.microsoft.com/office/drawing/2016/5/14/chartex" xmlns:mc="http://schemas.openxmlformats.org/markup-compatibility/2006" xmlns:aink="http://schemas.microsoft.com/office/drawing/2016/ink" xmlns:am3d="http://schemas.microsoft.com/office/drawing/2017/model3d" xmlns:o="urn:schemas-microsoft-com:office:office" xmlns:oel="http://schemas.microsoft.com/office/2019/extlst" xmlns:r="http://schemas.openxmlformats.org/officeDocument/2006/relationships" xmlns:m="http://schemas.openxmlformats.org/officeDocument/2006/math" xmlns:v="urn:schemas-microsoft-com:vml" xmlns:wp14="http://schemas.microsoft.com/office/word/2010/wordprocessingDrawing" xmlns:wp="http://schemas.openxmlformats.org/drawingml/2006/wordprocessingDrawing" xmlns:w10="urn:schemas-microsoft-com:office:word" xmlns:w="http://schemas.openxmlformats.org/wordprocessingml/2006/main" xmlns:w14="http://schemas.microsoft.com/office/word/2010/wordml" xmlns:w15="http://schemas.microsoft.com/office/word/2012/wordml" xmlns:w16cex="http://schemas.microsoft.com/office/word/2018/wordml/cex" xmlns:w16cid="http://schemas.microsoft.com/office/word/2016/wordml/cid" xmlns:w16="http://schemas.microsoft.com/office/word/2018/wordml" xmlns:w16du="http://schemas.microsoft.com/office/word/2023/wordml/word16du" xmlns:w16sdtdh="http://schemas.microsoft.com/office/word/2020/wordml/sdtdatahash" xmlns:w16sdtfl="http://schemas.microsoft.com/office/word/2024/wordml/sdtformatlock" xmlns:w16se="http://schemas.microsoft.com/office/word/2015/wordml/symex" xmlns:wpg="http://schemas.microsoft.com/office/word/2010/wordprocessingGroup" xmlns:wpi="http://schemas.microsoft.com/office/word/2010/wordprocessingInk" xmlns:wne="http://schemas.microsoft.com/office/word/2006/wordml" xmlns:wps="http://schemas.microsoft.com/office/word/2010/wordprocessingShape" mc:Ignorable="w14 w15 w16se w16cid w16 w16cex w16sdtdh w16sdtfl w16du wp14">
   <w:abstractNum w:abstractNumId="0" w15:restartNumberingAfterBreak="0">
+    <w:nsid w:val="08A967A1"/>
+    <w:multiLevelType w:val="multilevel"/>
+    <w:tmpl w:val="AFB2C1C8"/>
+    <w:lvl w:ilvl="0">
+      <w:start w:val="1"/>
+      <w:numFmt w:val="decimal"/>
+      <w:lvlText w:val="%1."/>
+      <w:lvlJc w:val="left"/>
+      <w:pPr>
+        <w:tabs>
+          <w:tab w:val="num" w:pos="720"/>
+        </w:tabs>
+        <w:ind w:left="720" w:hanging="360"/>
+      </w:pPr>
+    </w:lvl>
+    <w:lvl w:ilvl="1" w:tentative="1">
+      <w:start w:val="1"/>
+      <w:numFmt w:val="decimal"/>
+      <w:lvlText w:val="%2."/>
+      <w:lvlJc w:val="left"/>
+      <w:pPr>
+        <w:tabs>
+          <w:tab w:val="num" w:pos="1440"/>
+        </w:tabs>
+        <w:ind w:left="1440" w:hanging="360"/>
+      </w:pPr>
+    </w:lvl>
+    <w:lvl w:ilvl="2" w:tentative="1">
+      <w:start w:val="1"/>
+      <w:numFmt w:val="decimal"/>
+      <w:lvlText w:val="%3."/>
+      <w:lvlJc w:val="left"/>
+      <w:pPr>
+        <w:tabs>
+          <w:tab w:val="num" w:pos="2160"/>
+        </w:tabs>
+        <w:ind w:left="2160" w:hanging="360"/>
+      </w:pPr>
+    </w:lvl>
+    <w:lvl w:ilvl="3" w:tentative="1">
+      <w:start w:val="1"/>
+      <w:numFmt w:val="decimal"/>
+      <w:lvlText w:val="%4."/>
+      <w:lvlJc w:val="left"/>
+      <w:pPr>
+        <w:tabs>
+          <w:tab w:val="num" w:pos="2880"/>
+        </w:tabs>
+        <w:ind w:left="2880" w:hanging="360"/>
+      </w:pPr>
+    </w:lvl>
+    <w:lvl w:ilvl="4" w:tentative="1">
+      <w:start w:val="1"/>
+      <w:numFmt w:val="decimal"/>
+      <w:lvlText w:val="%5."/>
+      <w:lvlJc w:val="left"/>
+      <w:pPr>
+        <w:tabs>
+          <w:tab w:val="num" w:pos="3600"/>
+        </w:tabs>
+        <w:ind w:left="3600" w:hanging="360"/>
+      </w:pPr>
+    </w:lvl>
+    <w:lvl w:ilvl="5" w:tentative="1">
+      <w:start w:val="1"/>
+      <w:numFmt w:val="decimal"/>
+      <w:lvlText w:val="%6."/>
+      <w:lvlJc w:val="left"/>
+      <w:pPr>
+        <w:tabs>
+          <w:tab w:val="num" w:pos="4320"/>
+        </w:tabs>
+        <w:ind w:left="4320" w:hanging="360"/>
+      </w:pPr>
+    </w:lvl>
+    <w:lvl w:ilvl="6" w:tentative="1">
+      <w:start w:val="1"/>
+      <w:numFmt w:val="decimal"/>
+      <w:lvlText w:val="%7."/>
+      <w:lvlJc w:val="left"/>
+      <w:pPr>
+        <w:tabs>
+          <w:tab w:val="num" w:pos="5040"/>
+        </w:tabs>
+        <w:ind w:left="5040" w:hanging="360"/>
+      </w:pPr>
+    </w:lvl>
+    <w:lvl w:ilvl="7" w:tentative="1">
+      <w:start w:val="1"/>
+      <w:numFmt w:val="decimal"/>
+      <w:lvlText w:val="%8."/>
+      <w:lvlJc w:val="left"/>
+      <w:pPr>
+        <w:tabs>
+          <w:tab w:val="num" w:pos="5760"/>
+        </w:tabs>
+        <w:ind w:left="5760" w:hanging="360"/>
+      </w:pPr>
+    </w:lvl>
+    <w:lvl w:ilvl="8" w:tentative="1">
+      <w:start w:val="1"/>
+      <w:numFmt w:val="decimal"/>
+      <w:lvlText w:val="%9."/>
+      <w:lvlJc w:val="left"/>
+      <w:pPr>
+        <w:tabs>
+          <w:tab w:val="num" w:pos="6480"/>
+        </w:tabs>
+        <w:ind w:left="6480" w:hanging="360"/>
+      </w:pPr>
+    </w:lvl>
+  </w:abstractNum>
+  <w:abstractNum w:abstractNumId="1" w15:restartNumberingAfterBreak="0">
+    <w:nsid w:val="1A765AC3"/>
+    <w:multiLevelType w:val="hybridMultilevel"/>
+    <w:tmpl w:val="81A8969A"/>
+    <w:lvl w:ilvl="0" w:tplc="2C0A000F">
+      <w:start w:val="1"/>
+      <w:numFmt w:val="decimal"/>
+      <w:lvlText w:val="%1."/>
+      <w:lvlJc w:val="left"/>
+      <w:pPr>
+        <w:ind w:left="360" w:hanging="360"/>
+      </w:pPr>
+    </w:lvl>
+    <w:lvl w:ilvl="1" w:tplc="2C0A0019" w:tentative="1">
+      <w:start w:val="1"/>
+      <w:numFmt w:val="lowerLetter"/>
+      <w:lvlText w:val="%2."/>
+      <w:lvlJc w:val="left"/>
+      <w:pPr>
+        <w:ind w:left="1080" w:hanging="360"/>
+      </w:pPr>
+    </w:lvl>
+    <w:lvl w:ilvl="2" w:tplc="2C0A001B" w:tentative="1">
+      <w:start w:val="1"/>
+      <w:numFmt w:val="lowerRoman"/>
+      <w:lvlText w:val="%3."/>
+      <w:lvlJc w:val="right"/>
+      <w:pPr>
+        <w:ind w:left="1800" w:hanging="180"/>
+      </w:pPr>
+    </w:lvl>
+    <w:lvl w:ilvl="3" w:tplc="2C0A000F" w:tentative="1">
+      <w:start w:val="1"/>
+      <w:numFmt w:val="decimal"/>
+      <w:lvlText w:val="%4."/>
+      <w:lvlJc w:val="left"/>
+      <w:pPr>
+        <w:ind w:left="2520" w:hanging="360"/>
+      </w:pPr>
+    </w:lvl>
+    <w:lvl w:ilvl="4" w:tplc="2C0A0019" w:tentative="1">
+      <w:start w:val="1"/>
+      <w:numFmt w:val="lowerLetter"/>
+      <w:lvlText w:val="%5."/>
+      <w:lvlJc w:val="left"/>
+      <w:pPr>
+        <w:ind w:left="3240" w:hanging="360"/>
+      </w:pPr>
+    </w:lvl>
+    <w:lvl w:ilvl="5" w:tplc="2C0A001B" w:tentative="1">
+      <w:start w:val="1"/>
+      <w:numFmt w:val="lowerRoman"/>
+      <w:lvlText w:val="%6."/>
+      <w:lvlJc w:val="right"/>
+      <w:pPr>
+        <w:ind w:left="3960" w:hanging="180"/>
+      </w:pPr>
+    </w:lvl>
+    <w:lvl w:ilvl="6" w:tplc="2C0A000F" w:tentative="1">
+      <w:start w:val="1"/>
+      <w:numFmt w:val="decimal"/>
+      <w:lvlText w:val="%7."/>
+      <w:lvlJc w:val="left"/>
+      <w:pPr>
+        <w:ind w:left="4680" w:hanging="360"/>
+      </w:pPr>
+    </w:lvl>
+    <w:lvl w:ilvl="7" w:tplc="2C0A0019" w:tentative="1">
+      <w:start w:val="1"/>
+      <w:numFmt w:val="lowerLetter"/>
+      <w:lvlText w:val="%8."/>
+      <w:lvlJc w:val="left"/>
+      <w:pPr>
+        <w:ind w:left="5400" w:hanging="360"/>
+      </w:pPr>
+    </w:lvl>
+    <w:lvl w:ilvl="8" w:tplc="2C0A001B" w:tentative="1">
+      <w:start w:val="1"/>
+      <w:numFmt w:val="lowerRoman"/>
+      <w:lvlText w:val="%9."/>
+      <w:lvlJc w:val="right"/>
+      <w:pPr>
+        <w:ind w:left="6120" w:hanging="180"/>
+      </w:pPr>
+    </w:lvl>
+  </w:abstractNum>
+  <w:abstractNum w:abstractNumId="2" w15:restartNumberingAfterBreak="0">
     <w:nsid w:val="2D7C295E"/>
     <w:multiLevelType w:val="hybridMultilevel"/>
     <w:tmpl w:val="7DDE548A"/>
@@ -1187,7 +2196,7 @@
       </w:rPr>
     </w:lvl>
   </w:abstractNum>
-  <w:abstractNum w:abstractNumId="1" w15:restartNumberingAfterBreak="0">
+  <w:abstractNum w:abstractNumId="3" w15:restartNumberingAfterBreak="0">
     <w:nsid w:val="3242499F"/>
     <w:multiLevelType w:val="hybridMultilevel"/>
     <w:tmpl w:val="4CB4227E"/>
@@ -1300,7 +2309,156 @@
       </w:rPr>
     </w:lvl>
   </w:abstractNum>
-  <w:abstractNum w:abstractNumId="2" w15:restartNumberingAfterBreak="0">
+  <w:abstractNum w:abstractNumId="4" w15:restartNumberingAfterBreak="0">
+    <w:nsid w:val="3BBC66DF"/>
+    <w:multiLevelType w:val="multilevel"/>
+    <w:tmpl w:val="9EA0ED28"/>
+    <w:lvl w:ilvl="0">
+      <w:start w:val="1"/>
+      <w:numFmt w:val="bullet"/>
+      <w:lvlText w:val=""/>
+      <w:lvlJc w:val="left"/>
+      <w:pPr>
+        <w:tabs>
+          <w:tab w:val="num" w:pos="720"/>
+        </w:tabs>
+        <w:ind w:left="720" w:hanging="360"/>
+      </w:pPr>
+      <w:rPr>
+        <w:rFonts w:ascii="Symbol" w:hAnsi="Symbol" w:hint="default"/>
+        <w:sz w:val="20"/>
+      </w:rPr>
+    </w:lvl>
+    <w:lvl w:ilvl="1" w:tentative="1">
+      <w:start w:val="1"/>
+      <w:numFmt w:val="bullet"/>
+      <w:lvlText w:val="o"/>
+      <w:lvlJc w:val="left"/>
+      <w:pPr>
+        <w:tabs>
+          <w:tab w:val="num" w:pos="1440"/>
+        </w:tabs>
+        <w:ind w:left="1440" w:hanging="360"/>
+      </w:pPr>
+      <w:rPr>
+        <w:rFonts w:ascii="Courier New" w:hAnsi="Courier New" w:hint="default"/>
+        <w:sz w:val="20"/>
+      </w:rPr>
+    </w:lvl>
+    <w:lvl w:ilvl="2" w:tentative="1">
+      <w:start w:val="1"/>
+      <w:numFmt w:val="bullet"/>
+      <w:lvlText w:val=""/>
+      <w:lvlJc w:val="left"/>
+      <w:pPr>
+        <w:tabs>
+          <w:tab w:val="num" w:pos="2160"/>
+        </w:tabs>
+        <w:ind w:left="2160" w:hanging="360"/>
+      </w:pPr>
+      <w:rPr>
+        <w:rFonts w:ascii="Wingdings" w:hAnsi="Wingdings" w:hint="default"/>
+        <w:sz w:val="20"/>
+      </w:rPr>
+    </w:lvl>
+    <w:lvl w:ilvl="3" w:tentative="1">
+      <w:start w:val="1"/>
+      <w:numFmt w:val="bullet"/>
+      <w:lvlText w:val=""/>
+      <w:lvlJc w:val="left"/>
+      <w:pPr>
+        <w:tabs>
+          <w:tab w:val="num" w:pos="2880"/>
+        </w:tabs>
+        <w:ind w:left="2880" w:hanging="360"/>
+      </w:pPr>
+      <w:rPr>
+        <w:rFonts w:ascii="Wingdings" w:hAnsi="Wingdings" w:hint="default"/>
+        <w:sz w:val="20"/>
+      </w:rPr>
+    </w:lvl>
+    <w:lvl w:ilvl="4" w:tentative="1">
+      <w:start w:val="1"/>
+      <w:numFmt w:val="bullet"/>
+      <w:lvlText w:val=""/>
+      <w:lvlJc w:val="left"/>
+      <w:pPr>
+        <w:tabs>
+          <w:tab w:val="num" w:pos="3600"/>
+        </w:tabs>
+        <w:ind w:left="3600" w:hanging="360"/>
+      </w:pPr>
+      <w:rPr>
+        <w:rFonts w:ascii="Wingdings" w:hAnsi="Wingdings" w:hint="default"/>
+        <w:sz w:val="20"/>
+      </w:rPr>
+    </w:lvl>
+    <w:lvl w:ilvl="5" w:tentative="1">
+      <w:start w:val="1"/>
+      <w:numFmt w:val="bullet"/>
+      <w:lvlText w:val=""/>
+      <w:lvlJc w:val="left"/>
+      <w:pPr>
+        <w:tabs>
+          <w:tab w:val="num" w:pos="4320"/>
+        </w:tabs>
+        <w:ind w:left="4320" w:hanging="360"/>
+      </w:pPr>
+      <w:rPr>
+        <w:rFonts w:ascii="Wingdings" w:hAnsi="Wingdings" w:hint="default"/>
+        <w:sz w:val="20"/>
+      </w:rPr>
+    </w:lvl>
+    <w:lvl w:ilvl="6" w:tentative="1">
+      <w:start w:val="1"/>
+      <w:numFmt w:val="bullet"/>
+      <w:lvlText w:val=""/>
+      <w:lvlJc w:val="left"/>
+      <w:pPr>
+        <w:tabs>
+          <w:tab w:val="num" w:pos="5040"/>
+        </w:tabs>
+        <w:ind w:left="5040" w:hanging="360"/>
+      </w:pPr>
+      <w:rPr>
+        <w:rFonts w:ascii="Wingdings" w:hAnsi="Wingdings" w:hint="default"/>
+        <w:sz w:val="20"/>
+      </w:rPr>
+    </w:lvl>
+    <w:lvl w:ilvl="7" w:tentative="1">
+      <w:start w:val="1"/>
+      <w:numFmt w:val="bullet"/>
+      <w:lvlText w:val=""/>
+      <w:lvlJc w:val="left"/>
+      <w:pPr>
+        <w:tabs>
+          <w:tab w:val="num" w:pos="5760"/>
+        </w:tabs>
+        <w:ind w:left="5760" w:hanging="360"/>
+      </w:pPr>
+      <w:rPr>
+        <w:rFonts w:ascii="Wingdings" w:hAnsi="Wingdings" w:hint="default"/>
+        <w:sz w:val="20"/>
+      </w:rPr>
+    </w:lvl>
+    <w:lvl w:ilvl="8" w:tentative="1">
+      <w:start w:val="1"/>
+      <w:numFmt w:val="bullet"/>
+      <w:lvlText w:val=""/>
+      <w:lvlJc w:val="left"/>
+      <w:pPr>
+        <w:tabs>
+          <w:tab w:val="num" w:pos="6480"/>
+        </w:tabs>
+        <w:ind w:left="6480" w:hanging="360"/>
+      </w:pPr>
+      <w:rPr>
+        <w:rFonts w:ascii="Wingdings" w:hAnsi="Wingdings" w:hint="default"/>
+        <w:sz w:val="20"/>
+      </w:rPr>
+    </w:lvl>
+  </w:abstractNum>
+  <w:abstractNum w:abstractNumId="5" w15:restartNumberingAfterBreak="0">
     <w:nsid w:val="3DB62DFC"/>
     <w:multiLevelType w:val="hybridMultilevel"/>
     <w:tmpl w:val="19007BC0"/>
@@ -1412,7 +2570,7 @@
       </w:rPr>
     </w:lvl>
   </w:abstractNum>
-  <w:abstractNum w:abstractNumId="3" w15:restartNumberingAfterBreak="0">
+  <w:abstractNum w:abstractNumId="6" w15:restartNumberingAfterBreak="0">
     <w:nsid w:val="56A96385"/>
     <w:multiLevelType w:val="hybridMultilevel"/>
     <w:tmpl w:val="8318D8AE"/>
@@ -1525,17 +2683,410 @@
       </w:rPr>
     </w:lvl>
   </w:abstractNum>
+  <w:abstractNum w:abstractNumId="7" w15:restartNumberingAfterBreak="0">
+    <w:nsid w:val="5B715081"/>
+    <w:multiLevelType w:val="multilevel"/>
+    <w:tmpl w:val="3C249DFC"/>
+    <w:lvl w:ilvl="0">
+      <w:start w:val="1"/>
+      <w:numFmt w:val="decimal"/>
+      <w:lvlText w:val="%1."/>
+      <w:lvlJc w:val="left"/>
+      <w:pPr>
+        <w:tabs>
+          <w:tab w:val="num" w:pos="720"/>
+        </w:tabs>
+        <w:ind w:left="720" w:hanging="360"/>
+      </w:pPr>
+    </w:lvl>
+    <w:lvl w:ilvl="1" w:tentative="1">
+      <w:start w:val="1"/>
+      <w:numFmt w:val="decimal"/>
+      <w:lvlText w:val="%2."/>
+      <w:lvlJc w:val="left"/>
+      <w:pPr>
+        <w:tabs>
+          <w:tab w:val="num" w:pos="1440"/>
+        </w:tabs>
+        <w:ind w:left="1440" w:hanging="360"/>
+      </w:pPr>
+    </w:lvl>
+    <w:lvl w:ilvl="2" w:tentative="1">
+      <w:start w:val="1"/>
+      <w:numFmt w:val="decimal"/>
+      <w:lvlText w:val="%3."/>
+      <w:lvlJc w:val="left"/>
+      <w:pPr>
+        <w:tabs>
+          <w:tab w:val="num" w:pos="2160"/>
+        </w:tabs>
+        <w:ind w:left="2160" w:hanging="360"/>
+      </w:pPr>
+    </w:lvl>
+    <w:lvl w:ilvl="3" w:tentative="1">
+      <w:start w:val="1"/>
+      <w:numFmt w:val="decimal"/>
+      <w:lvlText w:val="%4."/>
+      <w:lvlJc w:val="left"/>
+      <w:pPr>
+        <w:tabs>
+          <w:tab w:val="num" w:pos="2880"/>
+        </w:tabs>
+        <w:ind w:left="2880" w:hanging="360"/>
+      </w:pPr>
+    </w:lvl>
+    <w:lvl w:ilvl="4" w:tentative="1">
+      <w:start w:val="1"/>
+      <w:numFmt w:val="decimal"/>
+      <w:lvlText w:val="%5."/>
+      <w:lvlJc w:val="left"/>
+      <w:pPr>
+        <w:tabs>
+          <w:tab w:val="num" w:pos="3600"/>
+        </w:tabs>
+        <w:ind w:left="3600" w:hanging="360"/>
+      </w:pPr>
+    </w:lvl>
+    <w:lvl w:ilvl="5" w:tentative="1">
+      <w:start w:val="1"/>
+      <w:numFmt w:val="decimal"/>
+      <w:lvlText w:val="%6."/>
+      <w:lvlJc w:val="left"/>
+      <w:pPr>
+        <w:tabs>
+          <w:tab w:val="num" w:pos="4320"/>
+        </w:tabs>
+        <w:ind w:left="4320" w:hanging="360"/>
+      </w:pPr>
+    </w:lvl>
+    <w:lvl w:ilvl="6" w:tentative="1">
+      <w:start w:val="1"/>
+      <w:numFmt w:val="decimal"/>
+      <w:lvlText w:val="%7."/>
+      <w:lvlJc w:val="left"/>
+      <w:pPr>
+        <w:tabs>
+          <w:tab w:val="num" w:pos="5040"/>
+        </w:tabs>
+        <w:ind w:left="5040" w:hanging="360"/>
+      </w:pPr>
+    </w:lvl>
+    <w:lvl w:ilvl="7" w:tentative="1">
+      <w:start w:val="1"/>
+      <w:numFmt w:val="decimal"/>
+      <w:lvlText w:val="%8."/>
+      <w:lvlJc w:val="left"/>
+      <w:pPr>
+        <w:tabs>
+          <w:tab w:val="num" w:pos="5760"/>
+        </w:tabs>
+        <w:ind w:left="5760" w:hanging="360"/>
+      </w:pPr>
+    </w:lvl>
+    <w:lvl w:ilvl="8" w:tentative="1">
+      <w:start w:val="1"/>
+      <w:numFmt w:val="decimal"/>
+      <w:lvlText w:val="%9."/>
+      <w:lvlJc w:val="left"/>
+      <w:pPr>
+        <w:tabs>
+          <w:tab w:val="num" w:pos="6480"/>
+        </w:tabs>
+        <w:ind w:left="6480" w:hanging="360"/>
+      </w:pPr>
+    </w:lvl>
+  </w:abstractNum>
+  <w:abstractNum w:abstractNumId="8" w15:restartNumberingAfterBreak="0">
+    <w:nsid w:val="70DE3348"/>
+    <w:multiLevelType w:val="multilevel"/>
+    <w:tmpl w:val="15909360"/>
+    <w:lvl w:ilvl="0">
+      <w:start w:val="1"/>
+      <w:numFmt w:val="decimal"/>
+      <w:lvlText w:val="%1."/>
+      <w:lvlJc w:val="left"/>
+      <w:pPr>
+        <w:tabs>
+          <w:tab w:val="num" w:pos="720"/>
+        </w:tabs>
+        <w:ind w:left="720" w:hanging="360"/>
+      </w:pPr>
+    </w:lvl>
+    <w:lvl w:ilvl="1" w:tentative="1">
+      <w:start w:val="1"/>
+      <w:numFmt w:val="decimal"/>
+      <w:lvlText w:val="%2."/>
+      <w:lvlJc w:val="left"/>
+      <w:pPr>
+        <w:tabs>
+          <w:tab w:val="num" w:pos="1440"/>
+        </w:tabs>
+        <w:ind w:left="1440" w:hanging="360"/>
+      </w:pPr>
+    </w:lvl>
+    <w:lvl w:ilvl="2" w:tentative="1">
+      <w:start w:val="1"/>
+      <w:numFmt w:val="decimal"/>
+      <w:lvlText w:val="%3."/>
+      <w:lvlJc w:val="left"/>
+      <w:pPr>
+        <w:tabs>
+          <w:tab w:val="num" w:pos="2160"/>
+        </w:tabs>
+        <w:ind w:left="2160" w:hanging="360"/>
+      </w:pPr>
+    </w:lvl>
+    <w:lvl w:ilvl="3" w:tentative="1">
+      <w:start w:val="1"/>
+      <w:numFmt w:val="decimal"/>
+      <w:lvlText w:val="%4."/>
+      <w:lvlJc w:val="left"/>
+      <w:pPr>
+        <w:tabs>
+          <w:tab w:val="num" w:pos="2880"/>
+        </w:tabs>
+        <w:ind w:left="2880" w:hanging="360"/>
+      </w:pPr>
+    </w:lvl>
+    <w:lvl w:ilvl="4" w:tentative="1">
+      <w:start w:val="1"/>
+      <w:numFmt w:val="decimal"/>
+      <w:lvlText w:val="%5."/>
+      <w:lvlJc w:val="left"/>
+      <w:pPr>
+        <w:tabs>
+          <w:tab w:val="num" w:pos="3600"/>
+        </w:tabs>
+        <w:ind w:left="3600" w:hanging="360"/>
+      </w:pPr>
+    </w:lvl>
+    <w:lvl w:ilvl="5" w:tentative="1">
+      <w:start w:val="1"/>
+      <w:numFmt w:val="decimal"/>
+      <w:lvlText w:val="%6."/>
+      <w:lvlJc w:val="left"/>
+      <w:pPr>
+        <w:tabs>
+          <w:tab w:val="num" w:pos="4320"/>
+        </w:tabs>
+        <w:ind w:left="4320" w:hanging="360"/>
+      </w:pPr>
+    </w:lvl>
+    <w:lvl w:ilvl="6" w:tentative="1">
+      <w:start w:val="1"/>
+      <w:numFmt w:val="decimal"/>
+      <w:lvlText w:val="%7."/>
+      <w:lvlJc w:val="left"/>
+      <w:pPr>
+        <w:tabs>
+          <w:tab w:val="num" w:pos="5040"/>
+        </w:tabs>
+        <w:ind w:left="5040" w:hanging="360"/>
+      </w:pPr>
+    </w:lvl>
+    <w:lvl w:ilvl="7" w:tentative="1">
+      <w:start w:val="1"/>
+      <w:numFmt w:val="decimal"/>
+      <w:lvlText w:val="%8."/>
+      <w:lvlJc w:val="left"/>
+      <w:pPr>
+        <w:tabs>
+          <w:tab w:val="num" w:pos="5760"/>
+        </w:tabs>
+        <w:ind w:left="5760" w:hanging="360"/>
+      </w:pPr>
+    </w:lvl>
+    <w:lvl w:ilvl="8" w:tentative="1">
+      <w:start w:val="1"/>
+      <w:numFmt w:val="decimal"/>
+      <w:lvlText w:val="%9."/>
+      <w:lvlJc w:val="left"/>
+      <w:pPr>
+        <w:tabs>
+          <w:tab w:val="num" w:pos="6480"/>
+        </w:tabs>
+        <w:ind w:left="6480" w:hanging="360"/>
+      </w:pPr>
+    </w:lvl>
+  </w:abstractNum>
+  <w:abstractNum w:abstractNumId="9" w15:restartNumberingAfterBreak="0">
+    <w:nsid w:val="76C07F55"/>
+    <w:multiLevelType w:val="multilevel"/>
+    <w:tmpl w:val="5546BCBC"/>
+    <w:lvl w:ilvl="0">
+      <w:start w:val="1"/>
+      <w:numFmt w:val="bullet"/>
+      <w:lvlText w:val=""/>
+      <w:lvlJc w:val="left"/>
+      <w:pPr>
+        <w:tabs>
+          <w:tab w:val="num" w:pos="720"/>
+        </w:tabs>
+        <w:ind w:left="720" w:hanging="360"/>
+      </w:pPr>
+      <w:rPr>
+        <w:rFonts w:ascii="Symbol" w:hAnsi="Symbol" w:hint="default"/>
+        <w:sz w:val="20"/>
+      </w:rPr>
+    </w:lvl>
+    <w:lvl w:ilvl="1" w:tentative="1">
+      <w:start w:val="1"/>
+      <w:numFmt w:val="bullet"/>
+      <w:lvlText w:val="o"/>
+      <w:lvlJc w:val="left"/>
+      <w:pPr>
+        <w:tabs>
+          <w:tab w:val="num" w:pos="1440"/>
+        </w:tabs>
+        <w:ind w:left="1440" w:hanging="360"/>
+      </w:pPr>
+      <w:rPr>
+        <w:rFonts w:ascii="Courier New" w:hAnsi="Courier New" w:hint="default"/>
+        <w:sz w:val="20"/>
+      </w:rPr>
+    </w:lvl>
+    <w:lvl w:ilvl="2" w:tentative="1">
+      <w:start w:val="1"/>
+      <w:numFmt w:val="bullet"/>
+      <w:lvlText w:val=""/>
+      <w:lvlJc w:val="left"/>
+      <w:pPr>
+        <w:tabs>
+          <w:tab w:val="num" w:pos="2160"/>
+        </w:tabs>
+        <w:ind w:left="2160" w:hanging="360"/>
+      </w:pPr>
+      <w:rPr>
+        <w:rFonts w:ascii="Wingdings" w:hAnsi="Wingdings" w:hint="default"/>
+        <w:sz w:val="20"/>
+      </w:rPr>
+    </w:lvl>
+    <w:lvl w:ilvl="3" w:tentative="1">
+      <w:start w:val="1"/>
+      <w:numFmt w:val="bullet"/>
+      <w:lvlText w:val=""/>
+      <w:lvlJc w:val="left"/>
+      <w:pPr>
+        <w:tabs>
+          <w:tab w:val="num" w:pos="2880"/>
+        </w:tabs>
+        <w:ind w:left="2880" w:hanging="360"/>
+      </w:pPr>
+      <w:rPr>
+        <w:rFonts w:ascii="Wingdings" w:hAnsi="Wingdings" w:hint="default"/>
+        <w:sz w:val="20"/>
+      </w:rPr>
+    </w:lvl>
+    <w:lvl w:ilvl="4" w:tentative="1">
+      <w:start w:val="1"/>
+      <w:numFmt w:val="bullet"/>
+      <w:lvlText w:val=""/>
+      <w:lvlJc w:val="left"/>
+      <w:pPr>
+        <w:tabs>
+          <w:tab w:val="num" w:pos="3600"/>
+        </w:tabs>
+        <w:ind w:left="3600" w:hanging="360"/>
+      </w:pPr>
+      <w:rPr>
+        <w:rFonts w:ascii="Wingdings" w:hAnsi="Wingdings" w:hint="default"/>
+        <w:sz w:val="20"/>
+      </w:rPr>
+    </w:lvl>
+    <w:lvl w:ilvl="5" w:tentative="1">
+      <w:start w:val="1"/>
+      <w:numFmt w:val="bullet"/>
+      <w:lvlText w:val=""/>
+      <w:lvlJc w:val="left"/>
+      <w:pPr>
+        <w:tabs>
+          <w:tab w:val="num" w:pos="4320"/>
+        </w:tabs>
+        <w:ind w:left="4320" w:hanging="360"/>
+      </w:pPr>
+      <w:rPr>
+        <w:rFonts w:ascii="Wingdings" w:hAnsi="Wingdings" w:hint="default"/>
+        <w:sz w:val="20"/>
+      </w:rPr>
+    </w:lvl>
+    <w:lvl w:ilvl="6" w:tentative="1">
+      <w:start w:val="1"/>
+      <w:numFmt w:val="bullet"/>
+      <w:lvlText w:val=""/>
+      <w:lvlJc w:val="left"/>
+      <w:pPr>
+        <w:tabs>
+          <w:tab w:val="num" w:pos="5040"/>
+        </w:tabs>
+        <w:ind w:left="5040" w:hanging="360"/>
+      </w:pPr>
+      <w:rPr>
+        <w:rFonts w:ascii="Wingdings" w:hAnsi="Wingdings" w:hint="default"/>
+        <w:sz w:val="20"/>
+      </w:rPr>
+    </w:lvl>
+    <w:lvl w:ilvl="7" w:tentative="1">
+      <w:start w:val="1"/>
+      <w:numFmt w:val="bullet"/>
+      <w:lvlText w:val=""/>
+      <w:lvlJc w:val="left"/>
+      <w:pPr>
+        <w:tabs>
+          <w:tab w:val="num" w:pos="5760"/>
+        </w:tabs>
+        <w:ind w:left="5760" w:hanging="360"/>
+      </w:pPr>
+      <w:rPr>
+        <w:rFonts w:ascii="Wingdings" w:hAnsi="Wingdings" w:hint="default"/>
+        <w:sz w:val="20"/>
+      </w:rPr>
+    </w:lvl>
+    <w:lvl w:ilvl="8" w:tentative="1">
+      <w:start w:val="1"/>
+      <w:numFmt w:val="bullet"/>
+      <w:lvlText w:val=""/>
+      <w:lvlJc w:val="left"/>
+      <w:pPr>
+        <w:tabs>
+          <w:tab w:val="num" w:pos="6480"/>
+        </w:tabs>
+        <w:ind w:left="6480" w:hanging="360"/>
+      </w:pPr>
+      <w:rPr>
+        <w:rFonts w:ascii="Wingdings" w:hAnsi="Wingdings" w:hint="default"/>
+        <w:sz w:val="20"/>
+      </w:rPr>
+    </w:lvl>
+  </w:abstractNum>
   <w:num w:numId="1" w16cid:durableId="112789430">
+    <w:abstractNumId w:val="5"/>
+  </w:num>
+  <w:num w:numId="2" w16cid:durableId="1456870302">
     <w:abstractNumId w:val="2"/>
   </w:num>
-  <w:num w:numId="2" w16cid:durableId="1456870302">
+  <w:num w:numId="3" w16cid:durableId="900605194">
+    <w:abstractNumId w:val="3"/>
+  </w:num>
+  <w:num w:numId="4" w16cid:durableId="716778894">
+    <w:abstractNumId w:val="6"/>
+  </w:num>
+  <w:num w:numId="5" w16cid:durableId="1625843343">
     <w:abstractNumId w:val="0"/>
   </w:num>
-  <w:num w:numId="3" w16cid:durableId="900605194">
+  <w:num w:numId="6" w16cid:durableId="1864439814">
+    <w:abstractNumId w:val="4"/>
+  </w:num>
+  <w:num w:numId="7" w16cid:durableId="1033266842">
+    <w:abstractNumId w:val="7"/>
+  </w:num>
+  <w:num w:numId="8" w16cid:durableId="41365948">
+    <w:abstractNumId w:val="9"/>
+  </w:num>
+  <w:num w:numId="9" w16cid:durableId="545874378">
+    <w:abstractNumId w:val="8"/>
+  </w:num>
+  <w:num w:numId="10" w16cid:durableId="1395468827">
     <w:abstractNumId w:val="1"/>
-  </w:num>
-  <w:num w:numId="4" w16cid:durableId="716778894">
-    <w:abstractNumId w:val="3"/>
   </w:num>
 </w:numbering>
 </file>
@@ -1940,6 +3491,10 @@
   <w:style w:type="paragraph" w:default="1" w:styleId="Normal">
     <w:name w:val="Normal"/>
     <w:qFormat/>
+    <w:rsid w:val="00372638"/>
+    <w:pPr>
+      <w:jc w:val="both"/>
+    </w:pPr>
   </w:style>
   <w:style w:type="paragraph" w:styleId="Ttulo1">
     <w:name w:val="heading 1"/>
@@ -1968,7 +3523,6 @@
     <w:next w:val="Normal"/>
     <w:link w:val="Ttulo2Car"/>
     <w:uiPriority w:val="9"/>
-    <w:semiHidden/>
     <w:unhideWhenUsed/>
     <w:qFormat/>
     <w:rsid w:val="008A064E"/>
@@ -2184,7 +3738,6 @@
     <w:basedOn w:val="Fuentedeprrafopredeter"/>
     <w:link w:val="Ttulo2"/>
     <w:uiPriority w:val="9"/>
-    <w:semiHidden/>
     <w:rsid w:val="008A064E"/>
     <w:rPr>
       <w:rFonts w:asciiTheme="majorHAnsi" w:eastAsiaTheme="majorEastAsia" w:hAnsiTheme="majorHAnsi" w:cstheme="majorBidi"/>

</xml_diff>